<commit_message>
first trackdown edit to text in Google Drive.
</commit_message>
<xml_diff>
--- a/Benefits-of-petting-dogs.docx
+++ b/Benefits-of-petting-dogs.docx
@@ -1286,10 +1286,12 @@
         <w:pStyle w:val="FirstParagraph"/>
       </w:pPr>
       <w:r>
-        <w:t xml:space="preserve">This is a poorly designed study with multiple confounds.</w:t>
-      </w:r>
-      <w:r>
-        <w:t xml:space="preserve"> </w:t>
+        <w:t xml:space="preserve">This is a poorly designed study with multiple confounds. In future research, the materials and intervention will need to be validated, and the Stress-O-Metre’s reliability established. The design would benefit from a pre-test as well.</w:t>
+      </w:r>
+    </w:p>
+    <w:p>
+      <w:r>
+        <w:br w:type="page"/>
       </w:r>
     </w:p>
     <w:bookmarkEnd w:id="30"/>

</xml_diff>

<commit_message>
Update fake manuscript with here(), update how-to
</commit_message>
<xml_diff>
--- a/Benefits-of-petting-dogs.docx
+++ b/Benefits-of-petting-dogs.docx
@@ -552,361 +552,6 @@
     </w:p>
     <w:p>
       <w:pPr>
-        <w:pStyle w:val="SourceCode"/>
-      </w:pPr>
-      <w:r>
-        <w:rPr>
-          <w:rStyle w:val="DocumentationTok"/>
-        </w:rPr>
-        <w:t xml:space="preserve">## (For the purposes of this simulation, we have a simple between subjects design, where the independent (grouping) variable has two levels, and the dependent variable is from a normal distribution.) ##</w:t>
-      </w:r>
-      <w:r>
-        <w:br/>
-      </w:r>
-      <w:r>
-        <w:br/>
-      </w:r>
-      <w:r>
-        <w:rPr>
-          <w:rStyle w:val="CommentTok"/>
-        </w:rPr>
-        <w:t xml:space="preserve"># Simulate normally distributed data for an independent samples t-test</w:t>
-      </w:r>
-      <w:r>
-        <w:br/>
-      </w:r>
-      <w:r>
-        <w:rPr>
-          <w:rStyle w:val="NormalTok"/>
-        </w:rPr>
-        <w:t xml:space="preserve">muA </w:t>
-      </w:r>
-      <w:r>
-        <w:rPr>
-          <w:rStyle w:val="OtherTok"/>
-        </w:rPr>
-        <w:t xml:space="preserve">&lt;-</w:t>
-      </w:r>
-      <w:r>
-        <w:rPr>
-          <w:rStyle w:val="NormalTok"/>
-        </w:rPr>
-        <w:t xml:space="preserve"> </w:t>
-      </w:r>
-      <w:r>
-        <w:rPr>
-          <w:rStyle w:val="DecValTok"/>
-        </w:rPr>
-        <w:t xml:space="preserve">50</w:t>
-      </w:r>
-      <w:r>
-        <w:rPr>
-          <w:rStyle w:val="NormalTok"/>
-        </w:rPr>
-        <w:t xml:space="preserve"> </w:t>
-      </w:r>
-      <w:r>
-        <w:rPr>
-          <w:rStyle w:val="CommentTok"/>
-        </w:rPr>
-        <w:t xml:space="preserve">#what's the population mean for condition A?</w:t>
-      </w:r>
-      <w:r>
-        <w:br/>
-      </w:r>
-      <w:r>
-        <w:rPr>
-          <w:rStyle w:val="NormalTok"/>
-        </w:rPr>
-        <w:t xml:space="preserve">muB </w:t>
-      </w:r>
-      <w:r>
-        <w:rPr>
-          <w:rStyle w:val="OtherTok"/>
-        </w:rPr>
-        <w:t xml:space="preserve">&lt;-</w:t>
-      </w:r>
-      <w:r>
-        <w:rPr>
-          <w:rStyle w:val="NormalTok"/>
-        </w:rPr>
-        <w:t xml:space="preserve"> </w:t>
-      </w:r>
-      <w:r>
-        <w:rPr>
-          <w:rStyle w:val="DecValTok"/>
-        </w:rPr>
-        <w:t xml:space="preserve">55</w:t>
-      </w:r>
-      <w:r>
-        <w:rPr>
-          <w:rStyle w:val="NormalTok"/>
-        </w:rPr>
-        <w:t xml:space="preserve"> </w:t>
-      </w:r>
-      <w:r>
-        <w:rPr>
-          <w:rStyle w:val="CommentTok"/>
-        </w:rPr>
-        <w:t xml:space="preserve">#what's the population mean for condition B?</w:t>
-      </w:r>
-      <w:r>
-        <w:br/>
-      </w:r>
-      <w:r>
-        <w:br/>
-      </w:r>
-      <w:r>
-        <w:rPr>
-          <w:rStyle w:val="NormalTok"/>
-        </w:rPr>
-        <w:t xml:space="preserve">n1 </w:t>
-      </w:r>
-      <w:r>
-        <w:rPr>
-          <w:rStyle w:val="OtherTok"/>
-        </w:rPr>
-        <w:t xml:space="preserve">&lt;-</w:t>
-      </w:r>
-      <w:r>
-        <w:rPr>
-          <w:rStyle w:val="NormalTok"/>
-        </w:rPr>
-        <w:t xml:space="preserve"> </w:t>
-      </w:r>
-      <w:r>
-        <w:rPr>
-          <w:rStyle w:val="DecValTok"/>
-        </w:rPr>
-        <w:t xml:space="preserve">100</w:t>
-      </w:r>
-      <w:r>
-        <w:rPr>
-          <w:rStyle w:val="NormalTok"/>
-        </w:rPr>
-        <w:t xml:space="preserve"> </w:t>
-      </w:r>
-      <w:r>
-        <w:rPr>
-          <w:rStyle w:val="CommentTok"/>
-        </w:rPr>
-        <w:t xml:space="preserve">#how many participants group A?</w:t>
-      </w:r>
-      <w:r>
-        <w:br/>
-      </w:r>
-      <w:r>
-        <w:rPr>
-          <w:rStyle w:val="NormalTok"/>
-        </w:rPr>
-        <w:t xml:space="preserve">n2 </w:t>
-      </w:r>
-      <w:r>
-        <w:rPr>
-          <w:rStyle w:val="OtherTok"/>
-        </w:rPr>
-        <w:t xml:space="preserve">&lt;-</w:t>
-      </w:r>
-      <w:r>
-        <w:rPr>
-          <w:rStyle w:val="NormalTok"/>
-        </w:rPr>
-        <w:t xml:space="preserve"> </w:t>
-      </w:r>
-      <w:r>
-        <w:rPr>
-          <w:rStyle w:val="DecValTok"/>
-        </w:rPr>
-        <w:t xml:space="preserve">100</w:t>
-      </w:r>
-      <w:r>
-        <w:rPr>
-          <w:rStyle w:val="NormalTok"/>
-        </w:rPr>
-        <w:t xml:space="preserve"> </w:t>
-      </w:r>
-      <w:r>
-        <w:rPr>
-          <w:rStyle w:val="CommentTok"/>
-        </w:rPr>
-        <w:t xml:space="preserve">#how many participants group B?</w:t>
-      </w:r>
-      <w:r>
-        <w:br/>
-      </w:r>
-      <w:r>
-        <w:br/>
-      </w:r>
-      <w:r>
-        <w:rPr>
-          <w:rStyle w:val="NormalTok"/>
-        </w:rPr>
-        <w:t xml:space="preserve">sigma1 </w:t>
-      </w:r>
-      <w:r>
-        <w:rPr>
-          <w:rStyle w:val="OtherTok"/>
-        </w:rPr>
-        <w:t xml:space="preserve">&lt;-</w:t>
-      </w:r>
-      <w:r>
-        <w:rPr>
-          <w:rStyle w:val="NormalTok"/>
-        </w:rPr>
-        <w:t xml:space="preserve"> </w:t>
-      </w:r>
-      <w:r>
-        <w:rPr>
-          <w:rStyle w:val="DecValTok"/>
-        </w:rPr>
-        <w:t xml:space="preserve">20</w:t>
-      </w:r>
-      <w:r>
-        <w:rPr>
-          <w:rStyle w:val="NormalTok"/>
-        </w:rPr>
-        <w:t xml:space="preserve"> </w:t>
-      </w:r>
-      <w:r>
-        <w:rPr>
-          <w:rStyle w:val="CommentTok"/>
-        </w:rPr>
-        <w:t xml:space="preserve">#population standard deviation of condition A?</w:t>
-      </w:r>
-      <w:r>
-        <w:br/>
-      </w:r>
-      <w:r>
-        <w:rPr>
-          <w:rStyle w:val="NormalTok"/>
-        </w:rPr>
-        <w:t xml:space="preserve">sigma2 </w:t>
-      </w:r>
-      <w:r>
-        <w:rPr>
-          <w:rStyle w:val="OtherTok"/>
-        </w:rPr>
-        <w:t xml:space="preserve">&lt;-</w:t>
-      </w:r>
-      <w:r>
-        <w:rPr>
-          <w:rStyle w:val="NormalTok"/>
-        </w:rPr>
-        <w:t xml:space="preserve"> </w:t>
-      </w:r>
-      <w:r>
-        <w:rPr>
-          <w:rStyle w:val="DecValTok"/>
-        </w:rPr>
-        <w:t xml:space="preserve">20</w:t>
-      </w:r>
-      <w:r>
-        <w:rPr>
-          <w:rStyle w:val="NormalTok"/>
-        </w:rPr>
-        <w:t xml:space="preserve"> </w:t>
-      </w:r>
-      <w:r>
-        <w:rPr>
-          <w:rStyle w:val="CommentTok"/>
-        </w:rPr>
-        <w:t xml:space="preserve">#population standard deviation of condition B?</w:t>
-      </w:r>
-    </w:p>
-    <w:p>
-      <w:pPr>
-        <w:pStyle w:val="SourceCode"/>
-      </w:pPr>
-      <w:r>
-        <w:rPr>
-          <w:rStyle w:val="CommentTok"/>
-        </w:rPr>
-        <w:t xml:space="preserve"># Generate the scores using the `rnorm()` function, then plot the distribution of scores for each group.</w:t>
-      </w:r>
-      <w:r>
-        <w:br/>
-      </w:r>
-      <w:r>
-        <w:br/>
-      </w:r>
-      <w:r>
-        <w:rPr>
-          <w:rStyle w:val="NormalTok"/>
-        </w:rPr>
-        <w:t xml:space="preserve">A_scores </w:t>
-      </w:r>
-      <w:r>
-        <w:rPr>
-          <w:rStyle w:val="OtherTok"/>
-        </w:rPr>
-        <w:t xml:space="preserve">&lt;-</w:t>
-      </w:r>
-      <w:r>
-        <w:rPr>
-          <w:rStyle w:val="NormalTok"/>
-        </w:rPr>
-        <w:t xml:space="preserve"> </w:t>
-      </w:r>
-      <w:r>
-        <w:rPr>
-          <w:rStyle w:val="FunctionTok"/>
-        </w:rPr>
-        <w:t xml:space="preserve">rnorm</w:t>
-      </w:r>
-      <w:r>
-        <w:rPr>
-          <w:rStyle w:val="NormalTok"/>
-        </w:rPr>
-        <w:t xml:space="preserve">(n1,muA,sigma1) </w:t>
-      </w:r>
-      <w:r>
-        <w:rPr>
-          <w:rStyle w:val="CommentTok"/>
-        </w:rPr>
-        <w:t xml:space="preserve">#simulate a vector of 100 deviates from normal distribution</w:t>
-      </w:r>
-      <w:r>
-        <w:br/>
-      </w:r>
-      <w:r>
-        <w:rPr>
-          <w:rStyle w:val="NormalTok"/>
-        </w:rPr>
-        <w:t xml:space="preserve">B_scores </w:t>
-      </w:r>
-      <w:r>
-        <w:rPr>
-          <w:rStyle w:val="OtherTok"/>
-        </w:rPr>
-        <w:t xml:space="preserve">&lt;-</w:t>
-      </w:r>
-      <w:r>
-        <w:rPr>
-          <w:rStyle w:val="NormalTok"/>
-        </w:rPr>
-        <w:t xml:space="preserve"> </w:t>
-      </w:r>
-      <w:r>
-        <w:rPr>
-          <w:rStyle w:val="FunctionTok"/>
-        </w:rPr>
-        <w:t xml:space="preserve">rnorm</w:t>
-      </w:r>
-      <w:r>
-        <w:rPr>
-          <w:rStyle w:val="NormalTok"/>
-        </w:rPr>
-        <w:t xml:space="preserve">(n2,muB,sigma2) </w:t>
-      </w:r>
-      <w:r>
-        <w:rPr>
-          <w:rStyle w:val="CommentTok"/>
-        </w:rPr>
-        <w:t xml:space="preserve">#simulate a vector of 100 deviates from normal distribution</w:t>
-      </w:r>
-    </w:p>
-    <w:p>
-      <w:pPr>
         <w:pStyle w:val="CaptionedFigure"/>
       </w:pPr>
       <w:r>
@@ -1259,7 +904,7 @@
         <w:t xml:space="preserve"> </w:t>
       </w:r>
       <w:r>
-        <w:t xml:space="preserve">= 0.35on the Stress-O-Metre Scale.</w:t>
+        <w:t xml:space="preserve">= 0.35 on the Stress-O-Metre Scale.</w:t>
       </w:r>
     </w:p>
     <w:bookmarkEnd w:id="29"/>

</xml_diff>

<commit_message>
Update manuscript with APA beeplot
</commit_message>
<xml_diff>
--- a/Benefits-of-petting-dogs.docx
+++ b/Benefits-of-petting-dogs.docx
@@ -749,6 +749,56 @@
           <w:iCs/>
           <w:i/>
         </w:rPr>
+        <w:t xml:space="preserve">dplyr</w:t>
+      </w:r>
+      <w:r>
+        <w:t xml:space="preserve"> </w:t>
+      </w:r>
+      <w:r>
+        <w:t xml:space="preserve">[Version 1.0.6;</w:t>
+      </w:r>
+      <w:r>
+        <w:t xml:space="preserve"> </w:t>
+      </w:r>
+      <w:r>
+        <w:t xml:space="preserve">Wickham, François, Henry, and Müller (2021)</w:t>
+      </w:r>
+      <w:r>
+        <w:t xml:space="preserve">],</w:t>
+      </w:r>
+      <w:r>
+        <w:t xml:space="preserve"> </w:t>
+      </w:r>
+      <w:r>
+        <w:rPr>
+          <w:iCs/>
+          <w:i/>
+        </w:rPr>
+        <w:t xml:space="preserve">forcats</w:t>
+      </w:r>
+      <w:r>
+        <w:t xml:space="preserve"> </w:t>
+      </w:r>
+      <w:r>
+        <w:t xml:space="preserve">[Version 0.5.1;</w:t>
+      </w:r>
+      <w:r>
+        <w:t xml:space="preserve"> </w:t>
+      </w:r>
+      <w:r>
+        <w:t xml:space="preserve">Wickham (2021a)</w:t>
+      </w:r>
+      <w:r>
+        <w:t xml:space="preserve">],</w:t>
+      </w:r>
+      <w:r>
+        <w:t xml:space="preserve"> </w:t>
+      </w:r>
+      <w:r>
+        <w:rPr>
+          <w:iCs/>
+          <w:i/>
+        </w:rPr>
         <w:t xml:space="preserve">ggplot2</w:t>
       </w:r>
       <w:r>
@@ -764,6 +814,181 @@
         <w:t xml:space="preserve">Wickham (2016)</w:t>
       </w:r>
       <w:r>
+        <w:t xml:space="preserve">],</w:t>
+      </w:r>
+      <w:r>
+        <w:t xml:space="preserve"> </w:t>
+      </w:r>
+      <w:r>
+        <w:rPr>
+          <w:iCs/>
+          <w:i/>
+        </w:rPr>
+        <w:t xml:space="preserve">here</w:t>
+      </w:r>
+      <w:r>
+        <w:t xml:space="preserve"> </w:t>
+      </w:r>
+      <w:r>
+        <w:t xml:space="preserve">[Version 1.0.1;</w:t>
+      </w:r>
+      <w:r>
+        <w:t xml:space="preserve"> </w:t>
+      </w:r>
+      <w:r>
+        <w:t xml:space="preserve">Müller (2020)</w:t>
+      </w:r>
+      <w:r>
+        <w:t xml:space="preserve">],</w:t>
+      </w:r>
+      <w:r>
+        <w:t xml:space="preserve"> </w:t>
+      </w:r>
+      <w:r>
+        <w:rPr>
+          <w:iCs/>
+          <w:i/>
+        </w:rPr>
+        <w:t xml:space="preserve">papaja</w:t>
+      </w:r>
+      <w:r>
+        <w:t xml:space="preserve"> </w:t>
+      </w:r>
+      <w:r>
+        <w:t xml:space="preserve">[Version 0.1.0.9997;</w:t>
+      </w:r>
+      <w:r>
+        <w:t xml:space="preserve"> </w:t>
+      </w:r>
+      <w:r>
+        <w:t xml:space="preserve">Aust and Barth (2020)</w:t>
+      </w:r>
+      <w:r>
+        <w:t xml:space="preserve">],</w:t>
+      </w:r>
+      <w:r>
+        <w:t xml:space="preserve"> </w:t>
+      </w:r>
+      <w:r>
+        <w:rPr>
+          <w:iCs/>
+          <w:i/>
+        </w:rPr>
+        <w:t xml:space="preserve">purrr</w:t>
+      </w:r>
+      <w:r>
+        <w:t xml:space="preserve"> </w:t>
+      </w:r>
+      <w:r>
+        <w:t xml:space="preserve">[Version 0.3.4;</w:t>
+      </w:r>
+      <w:r>
+        <w:t xml:space="preserve"> </w:t>
+      </w:r>
+      <w:r>
+        <w:t xml:space="preserve">Henry and Wickham (2020)</w:t>
+      </w:r>
+      <w:r>
+        <w:t xml:space="preserve">],</w:t>
+      </w:r>
+      <w:r>
+        <w:t xml:space="preserve"> </w:t>
+      </w:r>
+      <w:r>
+        <w:rPr>
+          <w:iCs/>
+          <w:i/>
+        </w:rPr>
+        <w:t xml:space="preserve">readr</w:t>
+      </w:r>
+      <w:r>
+        <w:t xml:space="preserve"> </w:t>
+      </w:r>
+      <w:r>
+        <w:t xml:space="preserve">[Version 1.4.0;</w:t>
+      </w:r>
+      <w:r>
+        <w:t xml:space="preserve"> </w:t>
+      </w:r>
+      <w:r>
+        <w:t xml:space="preserve">Wickham and Hester (2020)</w:t>
+      </w:r>
+      <w:r>
+        <w:t xml:space="preserve">],</w:t>
+      </w:r>
+      <w:r>
+        <w:t xml:space="preserve"> </w:t>
+      </w:r>
+      <w:r>
+        <w:rPr>
+          <w:iCs/>
+          <w:i/>
+        </w:rPr>
+        <w:t xml:space="preserve">stringr</w:t>
+      </w:r>
+      <w:r>
+        <w:t xml:space="preserve"> </w:t>
+      </w:r>
+      <w:r>
+        <w:t xml:space="preserve">[Version 1.4.0;</w:t>
+      </w:r>
+      <w:r>
+        <w:t xml:space="preserve"> </w:t>
+      </w:r>
+      <w:r>
+        <w:t xml:space="preserve">Wickham (2019)</w:t>
+      </w:r>
+      <w:r>
+        <w:t xml:space="preserve">],</w:t>
+      </w:r>
+      <w:r>
+        <w:t xml:space="preserve"> </w:t>
+      </w:r>
+      <w:r>
+        <w:rPr>
+          <w:iCs/>
+          <w:i/>
+        </w:rPr>
+        <w:t xml:space="preserve">tibble</w:t>
+      </w:r>
+      <w:r>
+        <w:t xml:space="preserve"> </w:t>
+      </w:r>
+      <w:r>
+        <w:t xml:space="preserve">[Version 3.1.2;</w:t>
+      </w:r>
+      <w:r>
+        <w:t xml:space="preserve"> </w:t>
+      </w:r>
+      <w:r>
+        <w:t xml:space="preserve">Müller and Wickham (2021)</w:t>
+      </w:r>
+      <w:r>
+        <w:t xml:space="preserve">],</w:t>
+      </w:r>
+      <w:r>
+        <w:t xml:space="preserve"> </w:t>
+      </w:r>
+      <w:r>
+        <w:rPr>
+          <w:iCs/>
+          <w:i/>
+        </w:rPr>
+        <w:t xml:space="preserve">tidyr</w:t>
+      </w:r>
+      <w:r>
+        <w:t xml:space="preserve"> </w:t>
+      </w:r>
+      <w:r>
+        <w:t xml:space="preserve">[Version 1.1.3;</w:t>
+      </w:r>
+      <w:r>
+        <w:t xml:space="preserve"> </w:t>
+      </w:r>
+      <w:r>
+        <w:t xml:space="preserve">Wickham (2021b)</w:t>
+      </w:r>
+      <w:r>
         <w:t xml:space="preserve">], and</w:t>
       </w:r>
       <w:r>
@@ -774,19 +999,19 @@
           <w:iCs/>
           <w:i/>
         </w:rPr>
-        <w:t xml:space="preserve">papaja</w:t>
-      </w:r>
-      <w:r>
-        <w:t xml:space="preserve"> </w:t>
-      </w:r>
-      <w:r>
-        <w:t xml:space="preserve">[Version 0.1.0.9997;</w:t>
-      </w:r>
-      <w:r>
-        <w:t xml:space="preserve"> </w:t>
-      </w:r>
-      <w:r>
-        <w:t xml:space="preserve">Aust and Barth (2020)</w:t>
+        <w:t xml:space="preserve">tidyverse</w:t>
+      </w:r>
+      <w:r>
+        <w:t xml:space="preserve"> </w:t>
+      </w:r>
+      <w:r>
+        <w:t xml:space="preserve">[Version 1.3.1;</w:t>
+      </w:r>
+      <w:r>
+        <w:t xml:space="preserve"> </w:t>
+      </w:r>
+      <w:r>
+        <w:t xml:space="preserve">Wickham et al. (2019)</w:t>
       </w:r>
       <w:r>
         <w:t xml:space="preserve">] for all our analyses.</w:t>
@@ -794,7 +1019,7 @@
     </w:p>
     <w:bookmarkEnd w:id="27"/>
     <w:bookmarkEnd w:id="28"/>
-    <w:bookmarkStart w:id="29" w:name="results"/>
+    <w:bookmarkStart w:id="30" w:name="results"/>
     <w:p>
       <w:pPr>
         <w:pStyle w:val="berschrift1"/>
@@ -907,8 +1132,91 @@
         <w:t xml:space="preserve">= 0.35 on the Stress-O-Metre Scale.</w:t>
       </w:r>
     </w:p>
-    <w:bookmarkEnd w:id="29"/>
-    <w:bookmarkStart w:id="30" w:name="discussion"/>
+    <w:p>
+      <w:pPr>
+        <w:pStyle w:val="Textkrper"/>
+      </w:pPr>
+      <w:r>
+        <w:t xml:space="preserve">These results can be seen in Figure 4.</w:t>
+      </w:r>
+    </w:p>
+    <w:p>
+      <w:pPr>
+        <w:pStyle w:val="CaptionedFigure"/>
+      </w:pPr>
+      <w:r>
+        <w:drawing>
+          <wp:inline>
+            <wp:extent cx="5969000" cy="4775200"/>
+            <wp:effectExtent b="0" l="0" r="0" t="0"/>
+            <wp:docPr descr="Figure 4.   Stress after petting dog or looking at dog pictures" title="" id="1" name="Picture"/>
+            <a:graphic>
+              <a:graphicData uri="http://schemas.openxmlformats.org/drawingml/2006/picture">
+                <pic:pic>
+                  <pic:nvPicPr>
+                    <pic:cNvPr descr="Benefits-of-petting-dogs_files/figure-docx/dog-plot-1.png" id="0" name="Picture"/>
+                    <pic:cNvPicPr>
+                      <a:picLocks noChangeArrowheads="1" noChangeAspect="1"/>
+                    </pic:cNvPicPr>
+                  </pic:nvPicPr>
+                  <pic:blipFill>
+                    <a:blip r:embed="rId29"/>
+                    <a:stretch>
+                      <a:fillRect/>
+                    </a:stretch>
+                  </pic:blipFill>
+                  <pic:spPr bwMode="auto">
+                    <a:xfrm>
+                      <a:off x="0" y="0"/>
+                      <a:ext cx="5969000" cy="4775200"/>
+                    </a:xfrm>
+                    <a:prstGeom prst="rect">
+                      <a:avLst/>
+                    </a:prstGeom>
+                    <a:noFill/>
+                    <a:ln w="9525">
+                      <a:noFill/>
+                      <a:headEnd/>
+                      <a:tailEnd/>
+                    </a:ln>
+                  </pic:spPr>
+                </pic:pic>
+              </a:graphicData>
+            </a:graphic>
+          </wp:inline>
+        </w:drawing>
+      </w:r>
+    </w:p>
+    <w:p>
+      <w:pPr>
+        <w:pStyle w:val="ImageCaption"/>
+      </w:pPr>
+      <w:r>
+        <w:rPr>
+          <w:iCs/>
+          <w:i/>
+        </w:rPr>
+        <w:t xml:space="preserve">Figure</w:t>
+      </w:r>
+      <w:r>
+        <w:t xml:space="preserve"> </w:t>
+      </w:r>
+      <w:r>
+        <w:rPr>
+          <w:iCs/>
+          <w:i/>
+        </w:rPr>
+        <w:t xml:space="preserve">4.  </w:t>
+      </w:r>
+      <w:r>
+        <w:t xml:space="preserve"> </w:t>
+      </w:r>
+      <w:r>
+        <w:t xml:space="preserve">Stress after petting dog or looking at dog pictures</w:t>
+      </w:r>
+    </w:p>
+    <w:bookmarkEnd w:id="30"/>
+    <w:bookmarkStart w:id="31" w:name="discussion"/>
     <w:p>
       <w:pPr>
         <w:pStyle w:val="berschrift1"/>
@@ -939,8 +1247,8 @@
         <w:br w:type="page"/>
       </w:r>
     </w:p>
-    <w:bookmarkEnd w:id="30"/>
-    <w:bookmarkStart w:id="40" w:name="references"/>
+    <w:bookmarkEnd w:id="31"/>
+    <w:bookmarkStart w:id="59" w:name="references"/>
     <w:p>
       <w:pPr>
         <w:pStyle w:val="berschrift1"/>
@@ -958,8 +1266,8 @@
         <w:t xml:space="preserve">References</w:t>
       </w:r>
     </w:p>
-    <w:bookmarkStart w:id="39" w:name="refs"/>
-    <w:bookmarkStart w:id="32" w:name="ref-R-papaja"/>
+    <w:bookmarkStart w:id="58" w:name="refs"/>
+    <w:bookmarkStart w:id="33" w:name="ref-R-papaja"/>
     <w:p>
       <w:pPr>
         <w:pStyle w:val="Literaturverzeichnis"/>
@@ -1046,7 +1354,7 @@
       <w:r>
         <w:t xml:space="preserve"> </w:t>
       </w:r>
-      <w:hyperlink r:id="rId31">
+      <w:hyperlink r:id="rId32">
         <w:r>
           <w:rPr>
             <w:rStyle w:val="Hyperlink"/>
@@ -1055,13 +1363,115 @@
         </w:r>
       </w:hyperlink>
     </w:p>
-    <w:bookmarkEnd w:id="32"/>
-    <w:bookmarkStart w:id="34" w:name="ref-R-base"/>
+    <w:bookmarkEnd w:id="33"/>
+    <w:bookmarkStart w:id="35" w:name="ref-R-purrr"/>
     <w:p>
       <w:pPr>
         <w:pStyle w:val="Literaturverzeichnis"/>
       </w:pPr>
       <w:r>
+        <w:t xml:space="preserve">Henry, L., &amp; Wickham, H. (2020).</w:t>
+      </w:r>
+      <w:r>
+        <w:t xml:space="preserve"> </w:t>
+      </w:r>
+      <w:r>
+        <w:rPr>
+          <w:iCs/>
+          <w:i/>
+        </w:rPr>
+        <w:t xml:space="preserve">Purrr: Functional programming tools</w:t>
+      </w:r>
+      <w:r>
+        <w:t xml:space="preserve">. Retrieved from</w:t>
+      </w:r>
+      <w:r>
+        <w:t xml:space="preserve"> </w:t>
+      </w:r>
+      <w:hyperlink r:id="rId34">
+        <w:r>
+          <w:rPr>
+            <w:rStyle w:val="Hyperlink"/>
+          </w:rPr>
+          <w:t xml:space="preserve">https://CRAN.R-project.org/package=purrr</w:t>
+        </w:r>
+      </w:hyperlink>
+    </w:p>
+    <w:bookmarkEnd w:id="35"/>
+    <w:bookmarkStart w:id="37" w:name="ref-R-here"/>
+    <w:p>
+      <w:pPr>
+        <w:pStyle w:val="Literaturverzeichnis"/>
+      </w:pPr>
+      <w:r>
+        <w:t xml:space="preserve">Müller, K. (2020).</w:t>
+      </w:r>
+      <w:r>
+        <w:t xml:space="preserve"> </w:t>
+      </w:r>
+      <w:r>
+        <w:rPr>
+          <w:iCs/>
+          <w:i/>
+        </w:rPr>
+        <w:t xml:space="preserve">Here: A simpler way to find your files</w:t>
+      </w:r>
+      <w:r>
+        <w:t xml:space="preserve">. Retrieved from</w:t>
+      </w:r>
+      <w:r>
+        <w:t xml:space="preserve"> </w:t>
+      </w:r>
+      <w:hyperlink r:id="rId36">
+        <w:r>
+          <w:rPr>
+            <w:rStyle w:val="Hyperlink"/>
+          </w:rPr>
+          <w:t xml:space="preserve">https://CRAN.R-project.org/package=here</w:t>
+        </w:r>
+      </w:hyperlink>
+    </w:p>
+    <w:bookmarkEnd w:id="37"/>
+    <w:bookmarkStart w:id="39" w:name="ref-R-tibble"/>
+    <w:p>
+      <w:pPr>
+        <w:pStyle w:val="Literaturverzeichnis"/>
+      </w:pPr>
+      <w:r>
+        <w:t xml:space="preserve">Müller, K., &amp; Wickham, H. (2021).</w:t>
+      </w:r>
+      <w:r>
+        <w:t xml:space="preserve"> </w:t>
+      </w:r>
+      <w:r>
+        <w:rPr>
+          <w:iCs/>
+          <w:i/>
+        </w:rPr>
+        <w:t xml:space="preserve">Tibble: Simple data frames</w:t>
+      </w:r>
+      <w:r>
+        <w:t xml:space="preserve">. Retrieved from</w:t>
+      </w:r>
+      <w:r>
+        <w:t xml:space="preserve"> </w:t>
+      </w:r>
+      <w:hyperlink r:id="rId38">
+        <w:r>
+          <w:rPr>
+            <w:rStyle w:val="Hyperlink"/>
+          </w:rPr>
+          <w:t xml:space="preserve">https://CRAN.R-project.org/package=tibble</w:t>
+        </w:r>
+      </w:hyperlink>
+    </w:p>
+    <w:bookmarkEnd w:id="39"/>
+    <w:bookmarkStart w:id="41" w:name="ref-R-base"/>
+    <w:p>
+      <w:pPr>
+        <w:pStyle w:val="Literaturverzeichnis"/>
+      </w:pPr>
+      <w:r>
         <w:t xml:space="preserve">R Core Team. (2020).</w:t>
       </w:r>
       <w:r>
@@ -1080,7 +1490,7 @@
       <w:r>
         <w:t xml:space="preserve"> </w:t>
       </w:r>
-      <w:hyperlink r:id="rId33">
+      <w:hyperlink r:id="rId40">
         <w:r>
           <w:rPr>
             <w:rStyle w:val="Hyperlink"/>
@@ -1089,8 +1499,8 @@
         </w:r>
       </w:hyperlink>
     </w:p>
-    <w:bookmarkEnd w:id="34"/>
-    <w:bookmarkStart w:id="36" w:name="ref-R-ggplot2"/>
+    <w:bookmarkEnd w:id="41"/>
+    <w:bookmarkStart w:id="43" w:name="ref-R-ggplot2"/>
     <w:p>
       <w:pPr>
         <w:pStyle w:val="Literaturverzeichnis"/>
@@ -1114,7 +1524,7 @@
       <w:r>
         <w:t xml:space="preserve"> </w:t>
       </w:r>
-      <w:hyperlink r:id="rId35">
+      <w:hyperlink r:id="rId42">
         <w:r>
           <w:rPr>
             <w:rStyle w:val="Hyperlink"/>
@@ -1123,13 +1533,239 @@
         </w:r>
       </w:hyperlink>
     </w:p>
-    <w:bookmarkEnd w:id="36"/>
-    <w:bookmarkStart w:id="38" w:name="ref-R-cowplot"/>
+    <w:bookmarkEnd w:id="43"/>
+    <w:bookmarkStart w:id="45" w:name="ref-R-stringr"/>
     <w:p>
       <w:pPr>
         <w:pStyle w:val="Literaturverzeichnis"/>
       </w:pPr>
       <w:r>
+        <w:t xml:space="preserve">Wickham, H. (2019).</w:t>
+      </w:r>
+      <w:r>
+        <w:t xml:space="preserve"> </w:t>
+      </w:r>
+      <w:r>
+        <w:rPr>
+          <w:iCs/>
+          <w:i/>
+        </w:rPr>
+        <w:t xml:space="preserve">Stringr: Simple, consistent wrappers for common string operations</w:t>
+      </w:r>
+      <w:r>
+        <w:t xml:space="preserve">. Retrieved from</w:t>
+      </w:r>
+      <w:r>
+        <w:t xml:space="preserve"> </w:t>
+      </w:r>
+      <w:hyperlink r:id="rId44">
+        <w:r>
+          <w:rPr>
+            <w:rStyle w:val="Hyperlink"/>
+          </w:rPr>
+          <w:t xml:space="preserve">https://CRAN.R-project.org/package=stringr</w:t>
+        </w:r>
+      </w:hyperlink>
+    </w:p>
+    <w:bookmarkEnd w:id="45"/>
+    <w:bookmarkStart w:id="47" w:name="ref-R-forcats"/>
+    <w:p>
+      <w:pPr>
+        <w:pStyle w:val="Literaturverzeichnis"/>
+      </w:pPr>
+      <w:r>
+        <w:t xml:space="preserve">Wickham, H. (2021a).</w:t>
+      </w:r>
+      <w:r>
+        <w:t xml:space="preserve"> </w:t>
+      </w:r>
+      <w:r>
+        <w:rPr>
+          <w:iCs/>
+          <w:i/>
+        </w:rPr>
+        <w:t xml:space="preserve">Forcats: Tools for working with categorical variables (factors)</w:t>
+      </w:r>
+      <w:r>
+        <w:t xml:space="preserve">. Retrieved from</w:t>
+      </w:r>
+      <w:r>
+        <w:t xml:space="preserve"> </w:t>
+      </w:r>
+      <w:hyperlink r:id="rId46">
+        <w:r>
+          <w:rPr>
+            <w:rStyle w:val="Hyperlink"/>
+          </w:rPr>
+          <w:t xml:space="preserve">https://CRAN.R-project.org/package=forcats</w:t>
+        </w:r>
+      </w:hyperlink>
+    </w:p>
+    <w:bookmarkEnd w:id="47"/>
+    <w:bookmarkStart w:id="49" w:name="ref-R-tidyr"/>
+    <w:p>
+      <w:pPr>
+        <w:pStyle w:val="Literaturverzeichnis"/>
+      </w:pPr>
+      <w:r>
+        <w:t xml:space="preserve">Wickham, H. (2021b).</w:t>
+      </w:r>
+      <w:r>
+        <w:t xml:space="preserve"> </w:t>
+      </w:r>
+      <w:r>
+        <w:rPr>
+          <w:iCs/>
+          <w:i/>
+        </w:rPr>
+        <w:t xml:space="preserve">Tidyr: Tidy messy data</w:t>
+      </w:r>
+      <w:r>
+        <w:t xml:space="preserve">. Retrieved from</w:t>
+      </w:r>
+      <w:r>
+        <w:t xml:space="preserve"> </w:t>
+      </w:r>
+      <w:hyperlink r:id="rId48">
+        <w:r>
+          <w:rPr>
+            <w:rStyle w:val="Hyperlink"/>
+          </w:rPr>
+          <w:t xml:space="preserve">https://CRAN.R-project.org/package=tidyr</w:t>
+        </w:r>
+      </w:hyperlink>
+    </w:p>
+    <w:bookmarkEnd w:id="49"/>
+    <w:bookmarkStart w:id="51" w:name="ref-R-tidyverse"/>
+    <w:p>
+      <w:pPr>
+        <w:pStyle w:val="Literaturverzeichnis"/>
+      </w:pPr>
+      <w:r>
+        <w:t xml:space="preserve">Wickham, H., Averick, M., Bryan, J., Chang, W., McGowan, L. D., François, R., … Yutani, H. (2019). Welcome to the</w:t>
+      </w:r>
+      <w:r>
+        <w:t xml:space="preserve"> </w:t>
+      </w:r>
+      <w:r>
+        <w:t xml:space="preserve">tidyverse</w:t>
+      </w:r>
+      <w:r>
+        <w:t xml:space="preserve">.</w:t>
+      </w:r>
+      <w:r>
+        <w:t xml:space="preserve"> </w:t>
+      </w:r>
+      <w:r>
+        <w:rPr>
+          <w:iCs/>
+          <w:i/>
+        </w:rPr>
+        <w:t xml:space="preserve">Journal of Open Source Software</w:t>
+      </w:r>
+      <w:r>
+        <w:t xml:space="preserve">,</w:t>
+      </w:r>
+      <w:r>
+        <w:t xml:space="preserve"> </w:t>
+      </w:r>
+      <w:r>
+        <w:rPr>
+          <w:iCs/>
+          <w:i/>
+        </w:rPr>
+        <w:t xml:space="preserve">4</w:t>
+      </w:r>
+      <w:r>
+        <w:t xml:space="preserve">(43), 1686.</w:t>
+      </w:r>
+      <w:r>
+        <w:t xml:space="preserve"> </w:t>
+      </w:r>
+      <w:hyperlink r:id="rId50">
+        <w:r>
+          <w:rPr>
+            <w:rStyle w:val="Hyperlink"/>
+          </w:rPr>
+          <w:t xml:space="preserve">https://doi.org/10.21105/joss.01686</w:t>
+        </w:r>
+      </w:hyperlink>
+    </w:p>
+    <w:bookmarkEnd w:id="51"/>
+    <w:bookmarkStart w:id="53" w:name="ref-R-dplyr"/>
+    <w:p>
+      <w:pPr>
+        <w:pStyle w:val="Literaturverzeichnis"/>
+      </w:pPr>
+      <w:r>
+        <w:t xml:space="preserve">Wickham, H., François, R., Henry, L., &amp; Müller, K. (2021).</w:t>
+      </w:r>
+      <w:r>
+        <w:t xml:space="preserve"> </w:t>
+      </w:r>
+      <w:r>
+        <w:rPr>
+          <w:iCs/>
+          <w:i/>
+        </w:rPr>
+        <w:t xml:space="preserve">Dplyr: A grammar of data manipulation</w:t>
+      </w:r>
+      <w:r>
+        <w:t xml:space="preserve">. Retrieved from</w:t>
+      </w:r>
+      <w:r>
+        <w:t xml:space="preserve"> </w:t>
+      </w:r>
+      <w:hyperlink r:id="rId52">
+        <w:r>
+          <w:rPr>
+            <w:rStyle w:val="Hyperlink"/>
+          </w:rPr>
+          <w:t xml:space="preserve">https://CRAN.R-project.org/package=dplyr</w:t>
+        </w:r>
+      </w:hyperlink>
+    </w:p>
+    <w:bookmarkEnd w:id="53"/>
+    <w:bookmarkStart w:id="55" w:name="ref-R-readr"/>
+    <w:p>
+      <w:pPr>
+        <w:pStyle w:val="Literaturverzeichnis"/>
+      </w:pPr>
+      <w:r>
+        <w:t xml:space="preserve">Wickham, H., &amp; Hester, J. (2020).</w:t>
+      </w:r>
+      <w:r>
+        <w:t xml:space="preserve"> </w:t>
+      </w:r>
+      <w:r>
+        <w:rPr>
+          <w:iCs/>
+          <w:i/>
+        </w:rPr>
+        <w:t xml:space="preserve">Readr: Read rectangular text data</w:t>
+      </w:r>
+      <w:r>
+        <w:t xml:space="preserve">. Retrieved from</w:t>
+      </w:r>
+      <w:r>
+        <w:t xml:space="preserve"> </w:t>
+      </w:r>
+      <w:hyperlink r:id="rId54">
+        <w:r>
+          <w:rPr>
+            <w:rStyle w:val="Hyperlink"/>
+          </w:rPr>
+          <w:t xml:space="preserve">https://CRAN.R-project.org/package=readr</w:t>
+        </w:r>
+      </w:hyperlink>
+    </w:p>
+    <w:bookmarkEnd w:id="55"/>
+    <w:bookmarkStart w:id="57" w:name="ref-R-cowplot"/>
+    <w:p>
+      <w:pPr>
+        <w:pStyle w:val="Literaturverzeichnis"/>
+      </w:pPr>
+      <w:r>
         <w:t xml:space="preserve">Wilke, C. O. (2020).</w:t>
       </w:r>
       <w:r>
@@ -1148,7 +1784,7 @@
       <w:r>
         <w:t xml:space="preserve"> </w:t>
       </w:r>
-      <w:hyperlink r:id="rId37">
+      <w:hyperlink r:id="rId56">
         <w:r>
           <w:rPr>
             <w:rStyle w:val="Hyperlink"/>
@@ -1157,9 +1793,9 @@
         </w:r>
       </w:hyperlink>
     </w:p>
-    <w:bookmarkEnd w:id="38"/>
-    <w:bookmarkEnd w:id="39"/>
-    <w:bookmarkEnd w:id="40"/>
+    <w:bookmarkEnd w:id="57"/>
+    <w:bookmarkEnd w:id="58"/>
+    <w:bookmarkEnd w:id="59"/>
     <w:sectPr>
       <w:headerReference w:type="even" r:id="rId10"/>
       <w:headerReference w:type="default" r:id="rId9"/>

</xml_diff>